<commit_message>
updated word export df data and exporter with tests #16
</commit_message>
<xml_diff>
--- a/tests/samples/test_get_plan_months.docx
+++ b/tests/samples/test_get_plan_months.docx
@@ -34,16 +34,6 @@
           </w:tcPr>
           <w:p>
             <w:r>
-              <w:t>A1</w:t>
-            </w:r>
-          </w:p>
-        </w:tc>
-        <w:tc>
-          <w:tcPr>
-            <w:tcW w:type="dxa" w:w="2160"/>
-          </w:tcPr>
-          <w:p>
-            <w:r>
               <w:t>A2</w:t>
             </w:r>
           </w:p>
@@ -58,43 +48,13 @@
             </w:r>
           </w:p>
         </w:tc>
-      </w:tr>
-      <w:tr>
         <w:tc>
           <w:tcPr>
             <w:tcW w:type="dxa" w:w="2160"/>
           </w:tcPr>
           <w:p>
             <w:r>
-              <w:t>1.1</w:t>
-            </w:r>
-          </w:p>
-        </w:tc>
-        <w:tc>
-          <w:tcPr>
-            <w:tcW w:type="dxa" w:w="2160"/>
-          </w:tcPr>
-          <w:p>
-            <w:r>
-              <w:t>['test1']</w:t>
-            </w:r>
-          </w:p>
-        </w:tc>
-        <w:tc>
-          <w:tcPr>
-            <w:tcW w:type="dxa" w:w="2160"/>
-          </w:tcPr>
-          <w:p>
-            <w:r/>
-          </w:p>
-        </w:tc>
-        <w:tc>
-          <w:tcPr>
-            <w:tcW w:type="dxa" w:w="2160"/>
-          </w:tcPr>
-          <w:p>
-            <w:r>
-              <w:t>['test4']</w:t>
+              <w:t>A1</w:t>
             </w:r>
           </w:p>
         </w:tc>
@@ -115,7 +75,17 @@
             <w:tcW w:type="dxa" w:w="2160"/>
           </w:tcPr>
           <w:p>
-            <w:r/>
+            <w:r>
+              <w:t>predigt                          [P2, P1]</w:t>
+              <w:br/>
+              <w:t>shortName                    [None, None]</w:t>
+              <w:br/>
+              <w:t>shortTime                  [10:00, 12:00]</w:t>
+              <w:br/>
+              <w:t>specialService    [mit Kirchenchor, None]</w:t>
+              <w:br/>
+              <w:t>Name: (2024-01-23 00:00:00, 23.1), dtype: object</w:t>
+            </w:r>
           </w:p>
         </w:tc>
         <w:tc>
@@ -124,7 +94,15 @@
           </w:tcPr>
           <w:p>
             <w:r>
-              <w:t>['test2', 'test3']</w:t>
+              <w:t xml:space="preserve">predigt           </w:t>
+              <w:br/>
+              <w:t xml:space="preserve">shortName         </w:t>
+              <w:br/>
+              <w:t xml:space="preserve">shortTime         </w:t>
+              <w:br/>
+              <w:t xml:space="preserve">specialService    </w:t>
+              <w:br/>
+              <w:t>Name: (2024-01-23 00:00:00, 23.1), dtype: object</w:t>
             </w:r>
           </w:p>
         </w:tc>
@@ -133,7 +111,83 @@
             <w:tcW w:type="dxa" w:w="2160"/>
           </w:tcPr>
           <w:p>
-            <w:r/>
+            <w:r>
+              <w:t xml:space="preserve">predigt           </w:t>
+              <w:br/>
+              <w:t xml:space="preserve">shortName         </w:t>
+              <w:br/>
+              <w:t xml:space="preserve">shortTime         </w:t>
+              <w:br/>
+              <w:t xml:space="preserve">specialService    </w:t>
+              <w:br/>
+              <w:t>Name: (2024-01-23 00:00:00, 23.1), dtype: object</w:t>
+            </w:r>
+          </w:p>
+        </w:tc>
+      </w:tr>
+      <w:tr>
+        <w:tc>
+          <w:tcPr>
+            <w:tcW w:type="dxa" w:w="2160"/>
+          </w:tcPr>
+          <w:p>
+            <w:r>
+              <w:t>3.2</w:t>
+            </w:r>
+          </w:p>
+        </w:tc>
+        <w:tc>
+          <w:tcPr>
+            <w:tcW w:type="dxa" w:w="2160"/>
+          </w:tcPr>
+          <w:p>
+            <w:r>
+              <w:t xml:space="preserve">predigt           </w:t>
+              <w:br/>
+              <w:t xml:space="preserve">shortName         </w:t>
+              <w:br/>
+              <w:t xml:space="preserve">shortTime         </w:t>
+              <w:br/>
+              <w:t xml:space="preserve">specialService    </w:t>
+              <w:br/>
+              <w:t>Name: (2024-02-03 00:00:00, 3.2), dtype: object</w:t>
+            </w:r>
+          </w:p>
+        </w:tc>
+        <w:tc>
+          <w:tcPr>
+            <w:tcW w:type="dxa" w:w="2160"/>
+          </w:tcPr>
+          <w:p>
+            <w:r>
+              <w:t>predigt             [P2]</w:t>
+              <w:br/>
+              <w:t>shortName         [None]</w:t>
+              <w:br/>
+              <w:t>shortTime         [9:00]</w:t>
+              <w:br/>
+              <w:t>specialService    [None]</w:t>
+              <w:br/>
+              <w:t>Name: (2024-02-03 00:00:00, 3.2), dtype: object</w:t>
+            </w:r>
+          </w:p>
+        </w:tc>
+        <w:tc>
+          <w:tcPr>
+            <w:tcW w:type="dxa" w:w="2160"/>
+          </w:tcPr>
+          <w:p>
+            <w:r>
+              <w:t>predigt                      [P1]</w:t>
+              <w:br/>
+              <w:t>shortName         [mit Abendmahl]</w:t>
+              <w:br/>
+              <w:t>shortTime                 [08:00]</w:t>
+              <w:br/>
+              <w:t>specialService             [None]</w:t>
+              <w:br/>
+              <w:t>Name: (2024-02-03 00:00:00, 3.2), dtype: object</w:t>
+            </w:r>
           </w:p>
         </w:tc>
       </w:tr>

</xml_diff>

<commit_message>
preliminary formatting of docx #16
</commit_message>
<xml_diff>
--- a/tests/samples/test_get_plan_months.docx
+++ b/tests/samples/test_get_plan_months.docx
@@ -34,6 +34,11 @@
           </w:tcPr>
           <w:p>
             <w:r>
+              <w:rPr>
+                <w:rFonts w:ascii="Arial Narrow" w:hAnsi="Arial Narrow"/>
+                <w:b/>
+                <w:sz w:val="30"/>
+              </w:rPr>
               <w:t>A2</w:t>
             </w:r>
           </w:p>
@@ -44,6 +49,11 @@
           </w:tcPr>
           <w:p>
             <w:r>
+              <w:rPr>
+                <w:rFonts w:ascii="Arial Narrow" w:hAnsi="Arial Narrow"/>
+                <w:b/>
+                <w:sz w:val="30"/>
+              </w:rPr>
               <w:t>A3</w:t>
             </w:r>
           </w:p>
@@ -54,6 +64,11 @@
           </w:tcPr>
           <w:p>
             <w:r>
+              <w:rPr>
+                <w:rFonts w:ascii="Arial Narrow" w:hAnsi="Arial Narrow"/>
+                <w:b/>
+                <w:sz w:val="30"/>
+              </w:rPr>
               <w:t>A1</w:t>
             </w:r>
           </w:p>
@@ -66,6 +81,11 @@
           </w:tcPr>
           <w:p>
             <w:r>
+              <w:rPr>
+                <w:rFonts w:ascii="Arial Narrow" w:hAnsi="Arial Narrow"/>
+                <w:b/>
+                <w:sz w:val="30"/>
+              </w:rPr>
               <w:t>23.1</w:t>
             </w:r>
           </w:p>
@@ -74,17 +94,50 @@
           <w:tcPr>
             <w:tcW w:type="dxa" w:w="2160"/>
           </w:tcPr>
+          <w:p/>
           <w:p>
             <w:r>
-              <w:t>predigt                          [P2, P1]</w:t>
-              <w:br/>
-              <w:t>shortName                    [None, None]</w:t>
-              <w:br/>
-              <w:t>shortTime                  [10:00, 12:00]</w:t>
-              <w:br/>
-              <w:t>specialService    [mit Kirchenchor, None]</w:t>
-              <w:br/>
-              <w:t>Name: (2024-01-23 00:00:00, 23.1), dtype: object</w:t>
+              <w:rPr>
+                <w:rFonts w:ascii="Arial Narrow" w:hAnsi="Arial Narrow"/>
+                <w:b/>
+                <w:sz w:val="30"/>
+              </w:rPr>
+              <w:t>10:00</w:t>
+            </w:r>
+          </w:p>
+          <w:p>
+            <w:r>
+              <w:rPr>
+                <w:rFonts w:ascii="Arial Narrow" w:hAnsi="Arial Narrow"/>
+                <w:sz w:val="30"/>
+              </w:rPr>
+              <w:t xml:space="preserve"> mit Kirchenchor</w:t>
+            </w:r>
+            <w:r>
+              <w:rPr>
+                <w:rFonts w:ascii="Arial Narrow" w:hAnsi="Arial Narrow"/>
+                <w:sz w:val="30"/>
+              </w:rPr>
+              <w:t xml:space="preserve"> (P2)</w:t>
+            </w:r>
+          </w:p>
+          <w:p>
+            <w:r>
+              <w:rPr>
+                <w:rFonts w:ascii="Arial Narrow" w:hAnsi="Arial Narrow"/>
+                <w:b/>
+                <w:sz w:val="30"/>
+              </w:rPr>
+              <w:t>12:00</w:t>
+            </w:r>
+          </w:p>
+          <w:p>
+            <w:r>
+              <w:rPr>
+                <w:rFonts w:ascii="Arial Narrow" w:hAnsi="Arial Narrow"/>
+                <w:sz w:val="30"/>
+              </w:rPr>
+              <w:t xml:space="preserve"> (P1)</w:t>
             </w:r>
           </w:p>
         </w:tc>
@@ -92,37 +145,13 @@
           <w:tcPr>
             <w:tcW w:type="dxa" w:w="2160"/>
           </w:tcPr>
-          <w:p>
-            <w:r>
-              <w:t xml:space="preserve">predigt           </w:t>
-              <w:br/>
-              <w:t xml:space="preserve">shortName         </w:t>
-              <w:br/>
-              <w:t xml:space="preserve">shortTime         </w:t>
-              <w:br/>
-              <w:t xml:space="preserve">specialService    </w:t>
-              <w:br/>
-              <w:t>Name: (2024-01-23 00:00:00, 23.1), dtype: object</w:t>
-            </w:r>
-          </w:p>
+          <w:p/>
         </w:tc>
         <w:tc>
           <w:tcPr>
             <w:tcW w:type="dxa" w:w="2160"/>
           </w:tcPr>
-          <w:p>
-            <w:r>
-              <w:t xml:space="preserve">predigt           </w:t>
-              <w:br/>
-              <w:t xml:space="preserve">shortName         </w:t>
-              <w:br/>
-              <w:t xml:space="preserve">shortTime         </w:t>
-              <w:br/>
-              <w:t xml:space="preserve">specialService    </w:t>
-              <w:br/>
-              <w:t>Name: (2024-01-23 00:00:00, 23.1), dtype: object</w:t>
-            </w:r>
-          </w:p>
+          <w:p/>
         </w:tc>
       </w:tr>
       <w:tr>
@@ -132,6 +161,11 @@
           </w:tcPr>
           <w:p>
             <w:r>
+              <w:rPr>
+                <w:rFonts w:ascii="Arial Narrow" w:hAnsi="Arial Narrow"/>
+                <w:b/>
+                <w:sz w:val="30"/>
+              </w:rPr>
               <w:t>3.2</w:t>
             </w:r>
           </w:p>
@@ -140,17 +174,30 @@
           <w:tcPr>
             <w:tcW w:type="dxa" w:w="2160"/>
           </w:tcPr>
+          <w:p/>
+        </w:tc>
+        <w:tc>
+          <w:tcPr>
+            <w:tcW w:type="dxa" w:w="2160"/>
+          </w:tcPr>
+          <w:p/>
           <w:p>
             <w:r>
-              <w:t xml:space="preserve">predigt           </w:t>
-              <w:br/>
-              <w:t xml:space="preserve">shortName         </w:t>
-              <w:br/>
-              <w:t xml:space="preserve">shortTime         </w:t>
-              <w:br/>
-              <w:t xml:space="preserve">specialService    </w:t>
-              <w:br/>
-              <w:t>Name: (2024-02-03 00:00:00, 3.2), dtype: object</w:t>
+              <w:rPr>
+                <w:rFonts w:ascii="Arial Narrow" w:hAnsi="Arial Narrow"/>
+                <w:b/>
+                <w:sz w:val="30"/>
+              </w:rPr>
+              <w:t>9:00</w:t>
+            </w:r>
+          </w:p>
+          <w:p>
+            <w:r>
+              <w:rPr>
+                <w:rFonts w:ascii="Arial Narrow" w:hAnsi="Arial Narrow"/>
+                <w:sz w:val="30"/>
+              </w:rPr>
+              <w:t xml:space="preserve"> (P2)</w:t>
             </w:r>
           </w:p>
         </w:tc>
@@ -158,35 +205,32 @@
           <w:tcPr>
             <w:tcW w:type="dxa" w:w="2160"/>
           </w:tcPr>
+          <w:p/>
           <w:p>
             <w:r>
-              <w:t>predigt             [P2]</w:t>
-              <w:br/>
-              <w:t>shortName         [None]</w:t>
-              <w:br/>
-              <w:t>shortTime         [9:00]</w:t>
-              <w:br/>
-              <w:t>specialService    [None]</w:t>
-              <w:br/>
-              <w:t>Name: (2024-02-03 00:00:00, 3.2), dtype: object</w:t>
+              <w:rPr>
+                <w:rFonts w:ascii="Arial Narrow" w:hAnsi="Arial Narrow"/>
+                <w:b/>
+                <w:sz w:val="30"/>
+              </w:rPr>
+              <w:t>08:00</w:t>
+            </w:r>
+            <w:r>
+              <w:rPr>
+                <w:rFonts w:ascii="Arial Narrow" w:hAnsi="Arial Narrow"/>
+                <w:b/>
+                <w:sz w:val="30"/>
+              </w:rPr>
+              <w:t xml:space="preserve"> mit Abendmahl</w:t>
             </w:r>
           </w:p>
-        </w:tc>
-        <w:tc>
-          <w:tcPr>
-            <w:tcW w:type="dxa" w:w="2160"/>
-          </w:tcPr>
           <w:p>
             <w:r>
-              <w:t>predigt                      [P1]</w:t>
-              <w:br/>
-              <w:t>shortName         [mit Abendmahl]</w:t>
-              <w:br/>
-              <w:t>shortTime                 [08:00]</w:t>
-              <w:br/>
-              <w:t>specialService             [None]</w:t>
-              <w:br/>
-              <w:t>Name: (2024-02-03 00:00:00, 3.2), dtype: object</w:t>
+              <w:rPr>
+                <w:rFonts w:ascii="Arial Narrow" w:hAnsi="Arial Narrow"/>
+                <w:sz w:val="30"/>
+              </w:rPr>
+              <w:t xml:space="preserve"> (P1)</w:t>
             </w:r>
           </w:p>
         </w:tc>

</xml_diff>

<commit_message>
fix: updated and formated test get_plan_months
</commit_message>
<xml_diff>
--- a/tests/samples/test_get_plan_months.docx
+++ b/tests/samples/test_get_plan_months.docx
@@ -7,69 +7,137 @@
         <w:pStyle w:val="Heading1"/>
       </w:pPr>
       <w:r>
-        <w:t>Unsere Gottesdienste im January 2024</w:t>
+        <w:rPr>
+          <w:rFonts w:ascii="ArialNarrow" w:hAnsi="ArialNarrow"/>
+          <w:b/>
+          <w:color w:val="000000"/>
+          <w:sz w:val="64"/>
+        </w:rPr>
+        <w:t>Unsere Gottesdienste im Januar 2024</w:t>
       </w:r>
     </w:p>
     <w:tbl>
       <w:tblPr>
         <w:tblW w:type="auto" w:w="0"/>
         <w:tblLook w:firstColumn="1" w:firstRow="1" w:lastColumn="0" w:lastRow="0" w:noHBand="0" w:noVBand="1" w:val="04A0"/>
+        <w:tblInd w:w="107.12" w:type="dxa"/>
       </w:tblPr>
       <w:tblGrid>
-        <w:gridCol w:w="2160"/>
-        <w:gridCol w:w="2160"/>
-        <w:gridCol w:w="2160"/>
-        <w:gridCol w:w="2160"/>
+        <w:gridCol w:w="2812"/>
+        <w:gridCol w:w="2812"/>
+        <w:gridCol w:w="2812"/>
+        <w:gridCol w:w="2812"/>
       </w:tblGrid>
       <w:tr>
         <w:tc>
           <w:tcPr>
-            <w:tcW w:type="dxa" w:w="2160"/>
+            <w:tcW w:type="dxa" w:w="2812"/>
+            <w:tcBorders>
+              <w:top w:val="single" w:sz="4" w:color="auto"/>
+              <w:left w:val="single" w:sz="4" w:color="auto"/>
+              <w:bottom w:val="single" w:sz="4" w:color="auto"/>
+              <w:right w:val="single" w:sz="4" w:color="auto"/>
+            </w:tcBorders>
+            <w:tcMar>
+              <w:top w:w="100" w:type="dxa"/>
+              <w:start w:w="100" w:type="dxa"/>
+              <w:bottom w:w="0" w:type="dxa"/>
+              <w:end w:w="100" w:type="dxa"/>
+            </w:tcMar>
           </w:tcPr>
-          <w:p/>
+          <w:p>
+            <w:pPr>
+              <w:spacing w:after="40000"/>
+            </w:pPr>
+          </w:p>
         </w:tc>
         <w:tc>
           <w:tcPr>
-            <w:tcW w:type="dxa" w:w="2160"/>
+            <w:tcW w:type="dxa" w:w="2812"/>
+            <w:tcBorders>
+              <w:top w:val="single" w:sz="4" w:color="auto"/>
+              <w:left w:val="single" w:sz="4" w:color="auto"/>
+              <w:bottom w:val="single" w:sz="4" w:color="auto"/>
+              <w:right w:val="single" w:sz="4" w:color="auto"/>
+            </w:tcBorders>
+            <w:tcMar>
+              <w:top w:w="100" w:type="dxa"/>
+              <w:start w:w="100" w:type="dxa"/>
+              <w:bottom w:w="0" w:type="dxa"/>
+              <w:end w:w="100" w:type="dxa"/>
+            </w:tcMar>
           </w:tcPr>
           <w:p>
+            <w:pPr>
+              <w:spacing w:after="40000"/>
+            </w:pPr>
             <w:r>
               <w:rPr>
-                <w:rFonts w:ascii="Arial Narrow" w:hAnsi="Arial Narrow"/>
+                <w:rFonts w:ascii="ArialNarrow" w:hAnsi="ArialNarrow"/>
                 <w:b/>
                 <w:sz w:val="30"/>
               </w:rPr>
-              <w:t>A2</w:t>
+              <w:t>L1</w:t>
             </w:r>
           </w:p>
         </w:tc>
         <w:tc>
           <w:tcPr>
-            <w:tcW w:type="dxa" w:w="2160"/>
+            <w:tcW w:type="dxa" w:w="2812"/>
+            <w:tcBorders>
+              <w:top w:val="single" w:sz="4" w:color="auto"/>
+              <w:left w:val="single" w:sz="4" w:color="auto"/>
+              <w:bottom w:val="single" w:sz="4" w:color="auto"/>
+              <w:right w:val="single" w:sz="4" w:color="auto"/>
+            </w:tcBorders>
+            <w:tcMar>
+              <w:top w:w="100" w:type="dxa"/>
+              <w:start w:w="100" w:type="dxa"/>
+              <w:bottom w:w="0" w:type="dxa"/>
+              <w:end w:w="100" w:type="dxa"/>
+            </w:tcMar>
           </w:tcPr>
           <w:p>
+            <w:pPr>
+              <w:spacing w:after="40000"/>
+            </w:pPr>
             <w:r>
               <w:rPr>
-                <w:rFonts w:ascii="Arial Narrow" w:hAnsi="Arial Narrow"/>
+                <w:rFonts w:ascii="ArialNarrow" w:hAnsi="ArialNarrow"/>
                 <w:b/>
                 <w:sz w:val="30"/>
               </w:rPr>
-              <w:t>A3</w:t>
+              <w:t>L3</w:t>
             </w:r>
           </w:p>
         </w:tc>
         <w:tc>
           <w:tcPr>
-            <w:tcW w:type="dxa" w:w="2160"/>
+            <w:tcW w:type="dxa" w:w="2812"/>
+            <w:tcBorders>
+              <w:top w:val="single" w:sz="4" w:color="auto"/>
+              <w:left w:val="single" w:sz="4" w:color="auto"/>
+              <w:bottom w:val="single" w:sz="4" w:color="auto"/>
+              <w:right w:val="single" w:sz="4" w:color="auto"/>
+            </w:tcBorders>
+            <w:tcMar>
+              <w:top w:w="100" w:type="dxa"/>
+              <w:start w:w="100" w:type="dxa"/>
+              <w:bottom w:w="0" w:type="dxa"/>
+              <w:end w:w="100" w:type="dxa"/>
+            </w:tcMar>
           </w:tcPr>
           <w:p>
+            <w:pPr>
+              <w:spacing w:after="40000"/>
+            </w:pPr>
             <w:r>
               <w:rPr>
-                <w:rFonts w:ascii="Arial Narrow" w:hAnsi="Arial Narrow"/>
+                <w:rFonts w:ascii="ArialNarrow" w:hAnsi="ArialNarrow"/>
                 <w:b/>
                 <w:sz w:val="30"/>
               </w:rPr>
-              <w:t>A1</w:t>
+              <w:t>L2</w:t>
             </w:r>
           </w:p>
         </w:tc>
@@ -77,139 +145,218 @@
       <w:tr>
         <w:tc>
           <w:tcPr>
-            <w:tcW w:type="dxa" w:w="2160"/>
+            <w:tcW w:type="dxa" w:w="2812"/>
+            <w:tcBorders>
+              <w:top w:val="single" w:sz="4" w:color="auto"/>
+              <w:left w:val="single" w:sz="4" w:color="auto"/>
+              <w:bottom w:val="single" w:sz="4" w:color="auto"/>
+              <w:right w:val="single" w:sz="4" w:color="auto"/>
+            </w:tcBorders>
+            <w:tcMar>
+              <w:top w:w="100" w:type="dxa"/>
+              <w:start w:w="100" w:type="dxa"/>
+              <w:bottom w:w="0" w:type="dxa"/>
+              <w:end w:w="100" w:type="dxa"/>
+            </w:tcMar>
           </w:tcPr>
           <w:p>
+            <w:pPr>
+              <w:spacing w:after="40000"/>
+            </w:pPr>
             <w:r>
               <w:rPr>
-                <w:rFonts w:ascii="Arial Narrow" w:hAnsi="Arial Narrow"/>
+                <w:rFonts w:ascii="ArialNarrow" w:hAnsi="ArialNarrow"/>
                 <w:b/>
                 <w:sz w:val="30"/>
               </w:rPr>
               <w:t>23.1</w:t>
+              <w:br/>
+            </w:r>
+            <w:r>
+              <w:rPr>
+                <w:rFonts w:ascii="ArialNarrow" w:hAnsi="ArialNarrow"/>
+                <w:b/>
+                <w:sz w:val="30"/>
+              </w:rPr>
+              <w:t>Tag1</w:t>
             </w:r>
           </w:p>
         </w:tc>
         <w:tc>
           <w:tcPr>
-            <w:tcW w:type="dxa" w:w="2160"/>
+            <w:tcW w:type="dxa" w:w="2812"/>
+            <w:tcBorders>
+              <w:top w:val="single" w:sz="4" w:color="auto"/>
+              <w:left w:val="single" w:sz="4" w:color="auto"/>
+              <w:bottom w:val="single" w:sz="4" w:color="auto"/>
+              <w:right w:val="single" w:sz="4" w:color="auto"/>
+            </w:tcBorders>
+            <w:tcMar>
+              <w:top w:w="100" w:type="dxa"/>
+              <w:start w:w="100" w:type="dxa"/>
+              <w:bottom w:w="0" w:type="dxa"/>
+              <w:end w:w="100" w:type="dxa"/>
+            </w:tcMar>
           </w:tcPr>
-          <w:p/>
           <w:p>
+            <w:pPr>
+              <w:spacing w:after="40000"/>
+            </w:pPr>
+          </w:p>
+        </w:tc>
+        <w:tc>
+          <w:tcPr>
+            <w:tcW w:type="dxa" w:w="2812"/>
+            <w:tcBorders>
+              <w:top w:val="single" w:sz="4" w:color="auto"/>
+              <w:left w:val="single" w:sz="4" w:color="auto"/>
+              <w:bottom w:val="single" w:sz="4" w:color="auto"/>
+              <w:right w:val="single" w:sz="4" w:color="auto"/>
+            </w:tcBorders>
+            <w:tcMar>
+              <w:top w:w="100" w:type="dxa"/>
+              <w:start w:w="100" w:type="dxa"/>
+              <w:bottom w:w="0" w:type="dxa"/>
+              <w:end w:w="100" w:type="dxa"/>
+            </w:tcMar>
+          </w:tcPr>
+          <w:p>
+            <w:pPr>
+              <w:spacing w:after="40000"/>
+            </w:pPr>
+          </w:p>
+        </w:tc>
+        <w:tc>
+          <w:tcPr>
+            <w:tcW w:type="dxa" w:w="2812"/>
+            <w:tcBorders>
+              <w:top w:val="single" w:sz="4" w:color="auto"/>
+              <w:left w:val="single" w:sz="4" w:color="auto"/>
+              <w:bottom w:val="single" w:sz="4" w:color="auto"/>
+              <w:right w:val="single" w:sz="4" w:color="auto"/>
+            </w:tcBorders>
+            <w:tcMar>
+              <w:top w:w="100" w:type="dxa"/>
+              <w:start w:w="100" w:type="dxa"/>
+              <w:bottom w:w="0" w:type="dxa"/>
+              <w:end w:w="100" w:type="dxa"/>
+            </w:tcMar>
+          </w:tcPr>
+          <w:p>
+            <w:pPr>
+              <w:spacing w:after="40000"/>
+            </w:pPr>
             <w:r>
               <w:rPr>
-                <w:rFonts w:ascii="Arial Narrow" w:hAnsi="Arial Narrow"/>
+                <w:rFonts w:ascii="ArialNarrow" w:hAnsi="ArialNarrow"/>
                 <w:b/>
                 <w:sz w:val="30"/>
               </w:rPr>
               <w:t>10:00</w:t>
+              <w:br/>
+            </w:r>
+            <w:r>
+              <w:rPr>
+                <w:rFonts w:ascii="ArialNarrow" w:hAnsi="ArialNarrow"/>
+                <w:sz w:val="30"/>
+              </w:rPr>
+              <w:t xml:space="preserve"> mit Kirchenchor</w:t>
+              <w:br/>
+            </w:r>
+            <w:r>
+              <w:rPr>
+                <w:rFonts w:ascii="ArialNarrow" w:hAnsi="ArialNarrow"/>
+                <w:sz w:val="30"/>
+              </w:rPr>
+              <w:t>(P2)</w:t>
             </w:r>
           </w:p>
           <w:p>
+            <w:pPr>
+              <w:spacing w:after="40000"/>
+            </w:pPr>
             <w:r>
               <w:rPr>
-                <w:rFonts w:ascii="Arial Narrow" w:hAnsi="Arial Narrow"/>
-                <w:sz w:val="30"/>
-              </w:rPr>
-              <w:t xml:space="preserve"> mit Kirchenchor</w:t>
-            </w:r>
-            <w:r>
-              <w:rPr>
-                <w:rFonts w:ascii="Arial Narrow" w:hAnsi="Arial Narrow"/>
-                <w:sz w:val="30"/>
-              </w:rPr>
-              <w:t xml:space="preserve"> (P2)</w:t>
-            </w:r>
-          </w:p>
-          <w:p>
-            <w:r>
-              <w:rPr>
-                <w:rFonts w:ascii="Arial Narrow" w:hAnsi="Arial Narrow"/>
+                <w:rFonts w:ascii="ArialNarrow" w:hAnsi="ArialNarrow"/>
                 <w:b/>
                 <w:sz w:val="30"/>
               </w:rPr>
               <w:t>12:00</w:t>
+              <w:br/>
+            </w:r>
+            <w:r>
+              <w:rPr>
+                <w:rFonts w:ascii="ArialNarrow" w:hAnsi="ArialNarrow"/>
+                <w:sz w:val="30"/>
+              </w:rPr>
+              <w:t>(P1)</w:t>
             </w:r>
           </w:p>
+        </w:tc>
+      </w:tr>
+      <w:tr>
+        <w:tc>
+          <w:tcPr>
+            <w:tcW w:type="dxa" w:w="2812"/>
+            <w:tcBorders>
+              <w:top w:val="single" w:sz="4" w:color="auto"/>
+              <w:left w:val="single" w:sz="4" w:color="auto"/>
+              <w:bottom w:val="single" w:sz="4" w:color="auto"/>
+              <w:right w:val="single" w:sz="4" w:color="auto"/>
+            </w:tcBorders>
+            <w:tcMar>
+              <w:top w:w="100" w:type="dxa"/>
+              <w:start w:w="100" w:type="dxa"/>
+              <w:bottom w:w="0" w:type="dxa"/>
+              <w:end w:w="100" w:type="dxa"/>
+            </w:tcMar>
+          </w:tcPr>
           <w:p>
+            <w:pPr>
+              <w:spacing w:after="40000"/>
+            </w:pPr>
             <w:r>
               <w:rPr>
-                <w:rFonts w:ascii="Arial Narrow" w:hAnsi="Arial Narrow"/>
+                <w:rFonts w:ascii="ArialNarrow" w:hAnsi="ArialNarrow"/>
+                <w:b/>
                 <w:sz w:val="30"/>
               </w:rPr>
-              <w:t xml:space="preserve"> (P1)</w:t>
+              <w:t>3.2</w:t>
+              <w:br/>
+            </w:r>
+            <w:r>
+              <w:rPr>
+                <w:rFonts w:ascii="ArialNarrow" w:hAnsi="ArialNarrow"/>
+                <w:b/>
+                <w:sz w:val="30"/>
+              </w:rPr>
+              <w:t>Tag2</w:t>
             </w:r>
           </w:p>
         </w:tc>
         <w:tc>
           <w:tcPr>
-            <w:tcW w:type="dxa" w:w="2160"/>
-          </w:tcPr>
-          <w:p/>
-        </w:tc>
-        <w:tc>
-          <w:tcPr>
-            <w:tcW w:type="dxa" w:w="2160"/>
-          </w:tcPr>
-          <w:p/>
-        </w:tc>
-      </w:tr>
-      <w:tr>
-        <w:tc>
-          <w:tcPr>
-            <w:tcW w:type="dxa" w:w="2160"/>
+            <w:tcW w:type="dxa" w:w="2812"/>
+            <w:tcBorders>
+              <w:top w:val="single" w:sz="4" w:color="auto"/>
+              <w:left w:val="single" w:sz="4" w:color="auto"/>
+              <w:bottom w:val="single" w:sz="4" w:color="auto"/>
+              <w:right w:val="single" w:sz="4" w:color="auto"/>
+            </w:tcBorders>
+            <w:tcMar>
+              <w:top w:w="100" w:type="dxa"/>
+              <w:start w:w="100" w:type="dxa"/>
+              <w:bottom w:w="0" w:type="dxa"/>
+              <w:end w:w="100" w:type="dxa"/>
+            </w:tcMar>
           </w:tcPr>
           <w:p>
+            <w:pPr>
+              <w:spacing w:after="40000"/>
+            </w:pPr>
             <w:r>
               <w:rPr>
-                <w:rFonts w:ascii="Arial Narrow" w:hAnsi="Arial Narrow"/>
-                <w:b/>
-                <w:sz w:val="30"/>
-              </w:rPr>
-              <w:t>3.2</w:t>
-            </w:r>
-          </w:p>
-        </w:tc>
-        <w:tc>
-          <w:tcPr>
-            <w:tcW w:type="dxa" w:w="2160"/>
-          </w:tcPr>
-          <w:p/>
-        </w:tc>
-        <w:tc>
-          <w:tcPr>
-            <w:tcW w:type="dxa" w:w="2160"/>
-          </w:tcPr>
-          <w:p/>
-          <w:p>
-            <w:r>
-              <w:rPr>
-                <w:rFonts w:ascii="Arial Narrow" w:hAnsi="Arial Narrow"/>
-                <w:b/>
-                <w:sz w:val="30"/>
-              </w:rPr>
-              <w:t>9:00</w:t>
-            </w:r>
-          </w:p>
-          <w:p>
-            <w:r>
-              <w:rPr>
-                <w:rFonts w:ascii="Arial Narrow" w:hAnsi="Arial Narrow"/>
-                <w:sz w:val="30"/>
-              </w:rPr>
-              <w:t xml:space="preserve"> (P2)</w:t>
-            </w:r>
-          </w:p>
-        </w:tc>
-        <w:tc>
-          <w:tcPr>
-            <w:tcW w:type="dxa" w:w="2160"/>
-          </w:tcPr>
-          <w:p/>
-          <w:p>
-            <w:r>
-              <w:rPr>
-                <w:rFonts w:ascii="Arial Narrow" w:hAnsi="Arial Narrow"/>
+                <w:rFonts w:ascii="ArialNarrow" w:hAnsi="ArialNarrow"/>
                 <w:b/>
                 <w:sz w:val="30"/>
               </w:rPr>
@@ -217,33 +364,105 @@
             </w:r>
             <w:r>
               <w:rPr>
-                <w:rFonts w:ascii="Arial Narrow" w:hAnsi="Arial Narrow"/>
+                <w:rFonts w:ascii="ArialNarrow" w:hAnsi="ArialNarrow"/>
                 <w:b/>
                 <w:sz w:val="30"/>
               </w:rPr>
               <w:t xml:space="preserve"> mit Abendmahl</w:t>
+              <w:br/>
+            </w:r>
+            <w:r>
+              <w:rPr>
+                <w:rFonts w:ascii="ArialNarrow" w:hAnsi="ArialNarrow"/>
+                <w:sz w:val="30"/>
+              </w:rPr>
+              <w:t>(P1)</w:t>
             </w:r>
           </w:p>
+        </w:tc>
+        <w:tc>
+          <w:tcPr>
+            <w:tcW w:type="dxa" w:w="2812"/>
+            <w:tcBorders>
+              <w:top w:val="single" w:sz="4" w:color="auto"/>
+              <w:left w:val="single" w:sz="4" w:color="auto"/>
+              <w:bottom w:val="single" w:sz="4" w:color="auto"/>
+              <w:right w:val="single" w:sz="4" w:color="auto"/>
+            </w:tcBorders>
+            <w:tcMar>
+              <w:top w:w="100" w:type="dxa"/>
+              <w:start w:w="100" w:type="dxa"/>
+              <w:bottom w:w="0" w:type="dxa"/>
+              <w:end w:w="100" w:type="dxa"/>
+            </w:tcMar>
+          </w:tcPr>
           <w:p>
+            <w:pPr>
+              <w:spacing w:after="40000"/>
+            </w:pPr>
             <w:r>
               <w:rPr>
-                <w:rFonts w:ascii="Arial Narrow" w:hAnsi="Arial Narrow"/>
+                <w:rFonts w:ascii="ArialNarrow" w:hAnsi="ArialNarrow"/>
+                <w:b/>
                 <w:sz w:val="30"/>
               </w:rPr>
-              <w:t xml:space="preserve"> (P1)</w:t>
+              <w:t>9:00</w:t>
+              <w:br/>
             </w:r>
+            <w:r>
+              <w:rPr>
+                <w:rFonts w:ascii="ArialNarrow" w:hAnsi="ArialNarrow"/>
+                <w:sz w:val="30"/>
+              </w:rPr>
+              <w:t>(P2)</w:t>
+            </w:r>
+          </w:p>
+        </w:tc>
+        <w:tc>
+          <w:tcPr>
+            <w:tcW w:type="dxa" w:w="2812"/>
+            <w:tcBorders>
+              <w:top w:val="single" w:sz="4" w:color="auto"/>
+              <w:left w:val="single" w:sz="4" w:color="auto"/>
+              <w:bottom w:val="single" w:sz="4" w:color="auto"/>
+              <w:right w:val="single" w:sz="4" w:color="auto"/>
+            </w:tcBorders>
+            <w:tcMar>
+              <w:top w:w="100" w:type="dxa"/>
+              <w:start w:w="100" w:type="dxa"/>
+              <w:bottom w:w="0" w:type="dxa"/>
+              <w:end w:w="100" w:type="dxa"/>
+            </w:tcMar>
+          </w:tcPr>
+          <w:p>
+            <w:pPr>
+              <w:spacing w:after="40000"/>
+            </w:pPr>
           </w:p>
         </w:tc>
       </w:tr>
     </w:tbl>
     <w:p>
       <w:r>
-        <w:t>Sonntags um 10.00 Uhr findet regelmäßig Kinderkirche in Baiersbronn statt. Bei Interesse melden Sie sich bitte direkt bei den Mitarbeitenden.: Juliane Haas, Tel: 604467 oder Bärbel Vögele, Tel.:121136</w:t>
+        <w:rPr>
+          <w:rFonts w:ascii="Arial" w:hAnsi="Arial"/>
+          <w:sz w:val="22"/>
+        </w:rPr>
+        <w:t>Sonntags um 10.00 Uhr findet regelmäßig Kinderkirche in Baiersbronn statt. Bei Interesse melden Sie sich bitte direkt bei den Mitarbeitenden.: Juliane Haas, Tel: 604467</w:t>
+      </w:r>
+    </w:p>
+    <w:p>
+      <w:r>
+        <w:rPr>
+          <w:rFonts w:ascii="Arial" w:hAnsi="Arial"/>
+          <w:sz w:val="22"/>
+        </w:rPr>
+        <w:t>Aktuelle und weitere Termine auch auf unserer Website</w:t>
       </w:r>
     </w:p>
     <w:sectPr>
       <w:pgSz w:w="12240" w:h="15840"/>
-      <w:pgMar w:top="1440" w:right="1800" w:bottom="1440" w:left="1800" w:header="720" w:footer="720" w:gutter="0"/>
+      <w:pgMar w:top="2670" w:right="283" w:bottom="720" w:left="709" w:header="720" w:footer="720" w:gutter="0"/>
       <w:cols w:space="720"/>
       <w:docGrid w:linePitch="360"/>
     </w:sectPr>

</xml_diff>

<commit_message>
fix: corrected order of locations preserved
</commit_message>
<xml_diff>
--- a/tests/samples/test_get_plan_months.docx
+++ b/tests/samples/test_get_plan_months.docx
@@ -107,7 +107,7 @@
                 <w:b/>
                 <w:sz w:val="30"/>
               </w:rPr>
-              <w:t>L3</w:t>
+              <w:t>L2</w:t>
             </w:r>
           </w:p>
         </w:tc>
@@ -137,7 +137,7 @@
                 <w:b/>
                 <w:sz w:val="30"/>
               </w:rPr>
-              <w:t>L2</w:t>
+              <w:t>L3</w:t>
             </w:r>
           </w:p>
         </w:tc>
@@ -180,28 +180,6 @@
               </w:rPr>
               <w:t>Tag1</w:t>
             </w:r>
-          </w:p>
-        </w:tc>
-        <w:tc>
-          <w:tcPr>
-            <w:tcW w:type="dxa" w:w="2812"/>
-            <w:tcBorders>
-              <w:top w:val="single" w:sz="4" w:color="auto"/>
-              <w:left w:val="single" w:sz="4" w:color="auto"/>
-              <w:bottom w:val="single" w:sz="4" w:color="auto"/>
-              <w:right w:val="single" w:sz="4" w:color="auto"/>
-            </w:tcBorders>
-            <w:tcMar>
-              <w:top w:w="100" w:type="dxa"/>
-              <w:start w:w="100" w:type="dxa"/>
-              <w:bottom w:w="0" w:type="dxa"/>
-              <w:end w:w="100" w:type="dxa"/>
-            </w:tcMar>
-          </w:tcPr>
-          <w:p>
-            <w:pPr>
-              <w:spacing w:after="40000"/>
-            </w:pPr>
           </w:p>
         </w:tc>
         <w:tc>
@@ -291,6 +269,28 @@
               </w:rPr>
               <w:t>(P1)</w:t>
             </w:r>
+          </w:p>
+        </w:tc>
+        <w:tc>
+          <w:tcPr>
+            <w:tcW w:type="dxa" w:w="2812"/>
+            <w:tcBorders>
+              <w:top w:val="single" w:sz="4" w:color="auto"/>
+              <w:left w:val="single" w:sz="4" w:color="auto"/>
+              <w:bottom w:val="single" w:sz="4" w:color="auto"/>
+              <w:right w:val="single" w:sz="4" w:color="auto"/>
+            </w:tcBorders>
+            <w:tcMar>
+              <w:top w:w="100" w:type="dxa"/>
+              <w:start w:w="100" w:type="dxa"/>
+              <w:bottom w:w="0" w:type="dxa"/>
+              <w:end w:w="100" w:type="dxa"/>
+            </w:tcMar>
+          </w:tcPr>
+          <w:p>
+            <w:pPr>
+              <w:spacing w:after="40000"/>
+            </w:pPr>
           </w:p>
         </w:tc>
       </w:tr>
@@ -400,22 +400,6 @@
             <w:pPr>
               <w:spacing w:after="40000"/>
             </w:pPr>
-            <w:r>
-              <w:rPr>
-                <w:rFonts w:ascii="ArialNarrow" w:hAnsi="ArialNarrow"/>
-                <w:b/>
-                <w:sz w:val="30"/>
-              </w:rPr>
-              <w:t>9:00</w:t>
-              <w:br/>
-            </w:r>
-            <w:r>
-              <w:rPr>
-                <w:rFonts w:ascii="ArialNarrow" w:hAnsi="ArialNarrow"/>
-                <w:sz w:val="30"/>
-              </w:rPr>
-              <w:t>(P2)</w:t>
-            </w:r>
           </w:p>
         </w:tc>
         <w:tc>
@@ -438,6 +422,22 @@
             <w:pPr>
               <w:spacing w:after="40000"/>
             </w:pPr>
+            <w:r>
+              <w:rPr>
+                <w:rFonts w:ascii="ArialNarrow" w:hAnsi="ArialNarrow"/>
+                <w:b/>
+                <w:sz w:val="30"/>
+              </w:rPr>
+              <w:t>9:00</w:t>
+              <w:br/>
+            </w:r>
+            <w:r>
+              <w:rPr>
+                <w:rFonts w:ascii="ArialNarrow" w:hAnsi="ArialNarrow"/>
+                <w:sz w:val="30"/>
+              </w:rPr>
+              <w:t>(P2)</w:t>
+            </w:r>
           </w:p>
         </w:tc>
       </w:tr>

</xml_diff>